<commit_message>
ready to integrate with menu printer
</commit_message>
<xml_diff>
--- a/FT_L01_A2_10258663_TIMOTHYMAH.docx
+++ b/FT_L01_A2_10258663_TIMOTHYMAH.docx
@@ -2701,8 +2701,6 @@
       <w:r>
         <w:t>) in parent class Shape, then shape -&gt; print() would not work.</w:t>
       </w:r>
-      <w:bookmarkStart w:id="8" w:name="_GoBack"/>
-      <w:bookmarkEnd w:id="8"/>
     </w:p>
     <w:p>
       <w:r>
@@ -2769,12 +2767,45 @@
         <w:t xml:space="preserve"> type directly.</w:t>
       </w:r>
     </w:p>
+    <w:p/>
+    <w:p>
+      <w:pPr>
+        <w:pStyle w:val="Heading2"/>
+      </w:pPr>
+      <w:proofErr w:type="spellStart"/>
+      <w:r>
+        <w:t>Unique_ptr</w:t>
+      </w:r>
+      <w:proofErr w:type="spellEnd"/>
+    </w:p>
+    <w:p>
+      <w:r>
+        <w:t xml:space="preserve">Smart </w:t>
+      </w:r>
+      <w:bookmarkStart w:id="8" w:name="_GoBack"/>
+      <w:bookmarkEnd w:id="8"/>
+      <w:r>
+        <w:t>pointers!</w:t>
+      </w:r>
+      <w:r>
+        <w:t xml:space="preserve"> It’s basically a pointer </w:t>
+      </w:r>
+      <w:proofErr w:type="spellStart"/>
+      <w:r>
+        <w:t>pointer</w:t>
+      </w:r>
+      <w:proofErr w:type="spellEnd"/>
+      <w:r>
+        <w:t xml:space="preserve"> but used with vectors. </w:t>
+      </w:r>
+    </w:p>
     <w:p>
       <w:pPr>
         <w:pStyle w:val="Heading1"/>
       </w:pPr>
       <w:bookmarkStart w:id="9" w:name="_Toc157412907"/>
       <w:r>
+        <w:lastRenderedPageBreak/>
         <w:t>Thoughts and reflections</w:t>
       </w:r>
       <w:bookmarkEnd w:id="9"/>
@@ -2853,7 +2884,7 @@
       <w:rPr>
         <w:noProof/>
       </w:rPr>
-      <w:t>4</w:t>
+      <w:t>5</w:t>
     </w:r>
     <w:r>
       <w:rPr>
@@ -4098,7 +4129,7 @@
 </file>
 
 <file path=customXml/itemProps1.xml><?xml version="1.0" encoding="utf-8"?>
-<ds:datastoreItem xmlns:ds="http://schemas.openxmlformats.org/officeDocument/2006/customXml" ds:itemID="{74FD7D5C-9CD4-40B9-B819-A174678E7DA7}">
+<ds:datastoreItem xmlns:ds="http://schemas.openxmlformats.org/officeDocument/2006/customXml" ds:itemID="{9EC0D412-D89D-4110-82BC-2C0FC554B9E9}">
   <ds:schemaRefs>
     <ds:schemaRef ds:uri="http://schemas.openxmlformats.org/officeDocument/2006/bibliography"/>
   </ds:schemaRefs>

</xml_diff>

<commit_message>
shape can be any coordinate range
</commit_message>
<xml_diff>
--- a/FT_L01_A2_10258663_TIMOTHYMAH.docx
+++ b/FT_L01_A2_10258663_TIMOTHYMAH.docx
@@ -28,8 +28,13 @@
     </w:p>
     <w:p>
       <w:r>
-        <w:t>Timothy Mah</w:t>
-      </w:r>
+        <w:t xml:space="preserve">Timothy </w:t>
+      </w:r>
+      <w:proofErr w:type="spellStart"/>
+      <w:r>
+        <w:t>Mah</w:t>
+      </w:r>
+      <w:proofErr w:type="spellEnd"/>
     </w:p>
     <w:p>
       <w:r>
@@ -1965,7 +1970,15 @@
         <w:t xml:space="preserve">The final program </w:t>
       </w:r>
       <w:r>
-        <w:t xml:space="preserve">file can only be run in Ubuntu because of the makefile. </w:t>
+        <w:t xml:space="preserve">file can only be run in Ubuntu because of the </w:t>
+      </w:r>
+      <w:proofErr w:type="spellStart"/>
+      <w:r>
+        <w:t>makefile</w:t>
+      </w:r>
+      <w:proofErr w:type="spellEnd"/>
+      <w:r>
+        <w:t xml:space="preserve">. </w:t>
       </w:r>
       <w:r>
         <w:t>However,</w:t>
@@ -1991,12 +2004,14 @@
           <w:rStyle w:val="BookTitle"/>
         </w:rPr>
       </w:pPr>
+      <w:proofErr w:type="gramStart"/>
       <w:r>
         <w:rPr>
           <w:rStyle w:val="BookTitle"/>
         </w:rPr>
         <w:t>./</w:t>
       </w:r>
+      <w:proofErr w:type="gramEnd"/>
       <w:r>
         <w:t xml:space="preserve"> </w:t>
       </w:r>
@@ -2043,7 +2058,23 @@
         </w:rPr>
       </w:pPr>
       <w:r>
-        <w:t>In same directory as makefile. Makefile should be in same directory as main file and the other helper files.</w:t>
+        <w:t xml:space="preserve">In same directory as </w:t>
+      </w:r>
+      <w:proofErr w:type="spellStart"/>
+      <w:r>
+        <w:t>makefile</w:t>
+      </w:r>
+      <w:proofErr w:type="spellEnd"/>
+      <w:r>
+        <w:t xml:space="preserve">. </w:t>
+      </w:r>
+      <w:proofErr w:type="spellStart"/>
+      <w:r>
+        <w:t>Makefile</w:t>
+      </w:r>
+      <w:proofErr w:type="spellEnd"/>
+      <w:r>
+        <w:t xml:space="preserve"> should be in same directory as main file and the other helper files.</w:t>
       </w:r>
     </w:p>
     <w:p>
@@ -2058,7 +2089,31 @@
     </w:p>
     <w:p>
       <w:r>
-        <w:t>This is my program structure. assdraft.cpp is the main program file while converters.h and converters.cpp declare functions that transform values. All structs are declared in constructors.h.</w:t>
+        <w:t xml:space="preserve">This is my program structure. assdraft.cpp is the main program file while </w:t>
+      </w:r>
+      <w:proofErr w:type="spellStart"/>
+      <w:r>
+        <w:t>converters.h</w:t>
+      </w:r>
+      <w:proofErr w:type="spellEnd"/>
+      <w:r>
+        <w:t xml:space="preserve"> and converters.cpp declare functions that transform values. All </w:t>
+      </w:r>
+      <w:proofErr w:type="spellStart"/>
+      <w:r>
+        <w:t>structs</w:t>
+      </w:r>
+      <w:proofErr w:type="spellEnd"/>
+      <w:r>
+        <w:t xml:space="preserve"> are declared in </w:t>
+      </w:r>
+      <w:proofErr w:type="spellStart"/>
+      <w:r>
+        <w:t>constructors.h</w:t>
+      </w:r>
+      <w:proofErr w:type="spellEnd"/>
+      <w:r>
+        <w:t>.</w:t>
       </w:r>
     </w:p>
     <w:p>
@@ -2128,6 +2183,7 @@
         </w:rPr>
         <w:t xml:space="preserve"> is renamed to </w:t>
       </w:r>
+      <w:proofErr w:type="spellStart"/>
       <w:r>
         <w:rPr>
           <w:b/>
@@ -2136,6 +2192,7 @@
         </w:rPr>
         <w:t>ass.app</w:t>
       </w:r>
+      <w:proofErr w:type="spellEnd"/>
     </w:p>
     <w:p>
       <w:pPr>
@@ -2156,7 +2213,7 @@
       <w:r>
         <w:rPr>
           <w:noProof/>
-          <w:lang w:eastAsia="zh-CN"/>
+          <w:lang w:eastAsia="en-SG"/>
         </w:rPr>
         <w:drawing>
           <wp:inline distT="0" distB="0" distL="0" distR="0">
@@ -2218,7 +2275,7 @@
       <w:r>
         <w:rPr>
           <w:noProof/>
-          <w:lang w:eastAsia="zh-CN"/>
+          <w:lang w:eastAsia="en-SG"/>
         </w:rPr>
         <w:lastRenderedPageBreak/>
         <w:drawing>
@@ -2284,85 +2341,16 @@
       <w:r>
         <w:t xml:space="preserve">, and the rest are either my converter functions that are all declared in </w:t>
       </w:r>
+      <w:proofErr w:type="spellStart"/>
       <w:r>
         <w:rPr>
           <w:rStyle w:val="BookTitle"/>
         </w:rPr>
         <w:t>converters.h</w:t>
       </w:r>
-      <w:r>
-        <w:t xml:space="preserve">, or other miscellaneous functions such as </w:t>
-      </w:r>
-      <w:r>
-        <w:rPr>
-          <w:rStyle w:val="BookTitle"/>
-        </w:rPr>
-        <w:t>menuprinter()</w:t>
-      </w:r>
-      <w:r>
-        <w:t xml:space="preserve">. As mentioned earlier, all structs are declared in constructors.h. The 5 primary functions are, </w:t>
-      </w:r>
-      <w:r>
-        <w:rPr>
-          <w:rStyle w:val="BookTitle"/>
-        </w:rPr>
-        <w:t>men1()</w:t>
-      </w:r>
-      <w:r>
-        <w:t xml:space="preserve">, </w:t>
-      </w:r>
-      <w:r>
-        <w:rPr>
-          <w:rStyle w:val="BookTitle"/>
-        </w:rPr>
-        <w:t>men2reader()</w:t>
-      </w:r>
-      <w:r>
-        <w:t xml:space="preserve">, </w:t>
-      </w:r>
-      <w:r>
-        <w:rPr>
-          <w:rStyle w:val="BookTitle"/>
-        </w:rPr>
-        <w:t>men2printer()</w:t>
-      </w:r>
-      <w:r>
-        <w:t xml:space="preserve">, </w:t>
-      </w:r>
-      <w:r>
-        <w:rPr>
-          <w:rStyle w:val="BookTitle"/>
-        </w:rPr>
-        <w:t>men3reader()</w:t>
-      </w:r>
-      <w:r>
-        <w:t xml:space="preserve">, and </w:t>
-      </w:r>
-      <w:r>
-        <w:rPr>
-          <w:rStyle w:val="BookTitle"/>
-        </w:rPr>
-        <w:t>men3printer()</w:t>
-      </w:r>
-      <w:r>
-        <w:t>. Initially I had wanted to create an individual function for each menu op</w:t>
-      </w:r>
-      <w:r>
-        <w:t>tion however I realised that many of the</w:t>
-      </w:r>
-      <w:r>
-        <w:t xml:space="preserve"> same logic and code is actually reused for options 2 to 6. </w:t>
-      </w:r>
-      <w:r>
-        <w:t>I could have reused men2reader() and men2printer() for options 3 to 6 as well however men2reader() returns a different struct than what’s needed for options 3 to 6 so I had to create similar functions but with different return type.</w:t>
-      </w:r>
-    </w:p>
-    <w:p>
-      <w:r>
-        <w:t>I suppose I could have use the same struct for CityData (stores city name, city ID, and X Y) and CloudData(stores pressure or cloud cover and X Y)</w:t>
-      </w:r>
-      <w:r>
-        <w:t>. But then the struct that holds pressure and cloud cover data would have to hold city name and city ID. This method would mean that I have less functions created but structs take up more memory. I could have tested both styles to see which one performed better but this assignment program is so small that any difference would have been miniscule and may not even be noticed significantly. Regardless, my current code works.</w:t>
+      <w:proofErr w:type="spellEnd"/>
+      <w:r>
+        <w:t xml:space="preserve">, or </w:t>
       </w:r>
     </w:p>
     <w:p>
@@ -2376,6 +2364,14 @@
       <w:bookmarkEnd w:id="3"/>
     </w:p>
     <w:p>
+      <w:r>
+        <w:t xml:space="preserve">Please may I have more marks </w:t>
+      </w:r>
+      <w:r>
+        <w:sym w:font="Wingdings" w:char="F04A"/>
+      </w:r>
+    </w:p>
+    <w:p>
       <w:pPr>
         <w:pStyle w:val="Heading2"/>
       </w:pPr>
@@ -2385,15 +2381,94 @@
       </w:r>
       <w:bookmarkEnd w:id="4"/>
     </w:p>
-    <w:p/>
-    <w:p/>
+    <w:p>
+      <w:pPr>
+        <w:pStyle w:val="Heading3"/>
+      </w:pPr>
+      <w:r>
+        <w:t>Main menu</w:t>
+      </w:r>
+    </w:p>
+    <w:p>
+      <w:r>
+        <w:t xml:space="preserve">User can only </w:t>
+      </w:r>
+      <w:r>
+        <w:t>input 1,2,3,4, or 5. All else will be rejected and the program will not continue until valid user input is received. Program will continuously prompt for valid user input.</w:t>
+      </w:r>
+    </w:p>
+    <w:p>
+      <w:pPr>
+        <w:pStyle w:val="Heading3"/>
+      </w:pPr>
+      <w:r>
+        <w:t>Sorting menu</w:t>
+      </w:r>
+    </w:p>
+    <w:p>
+      <w:r>
+        <w:t xml:space="preserve">User can only input </w:t>
+      </w:r>
+      <w:proofErr w:type="spellStart"/>
+      <w:proofErr w:type="gramStart"/>
+      <w:r>
+        <w:t>a,b</w:t>
+      </w:r>
+      <w:proofErr w:type="gramEnd"/>
+      <w:r>
+        <w:t>,c</w:t>
+      </w:r>
+      <w:proofErr w:type="spellEnd"/>
+      <w:r>
+        <w:t>, or q. All else will be rejected and the program will not continue until valid user input is received. Program will continuously prompt for valid user input.</w:t>
+      </w:r>
+    </w:p>
+    <w:p>
+      <w:pPr>
+        <w:pStyle w:val="Heading3"/>
+      </w:pPr>
+      <w:r>
+        <w:t>All shape data input</w:t>
+      </w:r>
+    </w:p>
+    <w:p>
+      <w:r>
+        <w:t>For all input that require numbers, only integers are allowed</w:t>
+      </w:r>
+      <w:r>
+        <w:t>. All else will be rejected and the program will not continue until valid user input is received. Program will continuously prompt for valid user input.</w:t>
+      </w:r>
+    </w:p>
+    <w:p>
+      <w:r>
+        <w:lastRenderedPageBreak/>
+        <w:t>Only exception is radius must be positive.</w:t>
+      </w:r>
+    </w:p>
+    <w:p>
+      <w:r>
+        <w:t xml:space="preserve">For special type input, only </w:t>
+      </w:r>
+      <w:proofErr w:type="spellStart"/>
+      <w:r>
+        <w:t>ws</w:t>
+      </w:r>
+      <w:proofErr w:type="spellEnd"/>
+      <w:r>
+        <w:t xml:space="preserve"> or ns is accepted.</w:t>
+      </w:r>
+    </w:p>
+    <w:p>
+      <w:r>
+        <w:t>For shape name, only square, rectangle, cross, or circle is accepted.</w:t>
+      </w:r>
+    </w:p>
     <w:p>
       <w:pPr>
         <w:pStyle w:val="Heading2"/>
       </w:pPr>
       <w:bookmarkStart w:id="5" w:name="_Toc157412896"/>
       <w:r>
-        <w:lastRenderedPageBreak/>
         <w:t>Data visualisation</w:t>
       </w:r>
       <w:bookmarkEnd w:id="5"/>
@@ -2409,27 +2484,8 @@
       <w:bookmarkEnd w:id="6"/>
     </w:p>
     <w:p>
-      <w:pPr>
-        <w:pStyle w:val="ListParagraph"/>
-        <w:numPr>
-          <w:ilvl w:val="0"/>
-          <w:numId w:val="1"/>
-        </w:numPr>
-      </w:pPr>
-      <w:r>
-        <w:t>Regex string may be system agnostic</w:t>
-      </w:r>
-      <w:r>
-        <w:t xml:space="preserve">. </w:t>
-      </w:r>
-      <w:r>
-        <w:t>However,</w:t>
-      </w:r>
-      <w:r>
-        <w:t xml:space="preserve"> in today’s context where many programs run over the web, server side processing would mitigate this issue.</w:t>
-      </w:r>
-      <w:r>
-        <w:t xml:space="preserve"> </w:t>
+      <w:r>
+        <w:t xml:space="preserve">All shapes must be within a range of -30 to 30, for both x and y axis. I found a way to dynamically adjust this “bounding box” that the program loops through to check if is point in shape and is point on shape true or false, however it does not work for circle. </w:t>
       </w:r>
     </w:p>
     <w:p>
@@ -2464,7 +2520,7 @@
       <w:r>
         <w:rPr>
           <w:noProof/>
-          <w:lang w:eastAsia="zh-CN"/>
+          <w:lang w:eastAsia="en-SG"/>
         </w:rPr>
         <w:drawing>
           <wp:inline distT="0" distB="0" distL="0" distR="0" wp14:anchorId="04924161" wp14:editId="0F3A0DFC">
@@ -2502,6 +2558,8 @@
           </wp:inline>
         </w:drawing>
       </w:r>
+      <w:bookmarkStart w:id="8" w:name="_GoBack"/>
+      <w:bookmarkEnd w:id="8"/>
     </w:p>
     <w:p/>
     <w:p>
@@ -2514,17 +2572,33 @@
     </w:p>
     <w:p>
       <w:r>
-        <w:t>I think I did not understand fully in class but after writing out the code and taking reference from online sources, I have a better understanding of what virtual functions are. In the following context, basically print() in parent class shape does nothing, but declaring this virtual function means that all children classes must have a print() function.</w:t>
-      </w:r>
-      <w:r>
-        <w:t xml:space="preserve"> This also enables polymorphism because if there’s no print() in parent class Shape, then shape -&gt; print() would not work.</w:t>
+        <w:t xml:space="preserve">I think I did not understand fully in class but after writing out the code and taking reference from online sources, I have a better understanding of what virtual functions are. In the following context, basically </w:t>
+      </w:r>
+      <w:proofErr w:type="gramStart"/>
+      <w:r>
+        <w:t>print(</w:t>
+      </w:r>
+      <w:proofErr w:type="gramEnd"/>
+      <w:r>
+        <w:t>) in parent class shape does nothing, but declaring this virtual function means that all children classes must have a print() function.</w:t>
+      </w:r>
+      <w:r>
+        <w:t xml:space="preserve"> This also enables polymorphism because if there’s no </w:t>
+      </w:r>
+      <w:proofErr w:type="gramStart"/>
+      <w:r>
+        <w:t>print(</w:t>
+      </w:r>
+      <w:proofErr w:type="gramEnd"/>
+      <w:r>
+        <w:t>) in parent class Shape, then shape -&gt; print() would not work.</w:t>
       </w:r>
     </w:p>
     <w:p>
       <w:r>
         <w:rPr>
           <w:noProof/>
-          <w:lang w:eastAsia="zh-CN"/>
+          <w:lang w:eastAsia="en-SG"/>
         </w:rPr>
         <w:drawing>
           <wp:inline distT="0" distB="0" distL="0" distR="0" wp14:anchorId="38CA94B6" wp14:editId="5A849F7F">
@@ -2574,7 +2648,15 @@
     </w:p>
     <w:p>
       <w:r>
-        <w:t>Abstract function means that I cannot create an instance of it. In my context it means I cannot create an object of ShapeTwoD type directly.</w:t>
+        <w:t xml:space="preserve">Abstract function means that I cannot create an instance of it. In my context it means I cannot create an object of </w:t>
+      </w:r>
+      <w:proofErr w:type="spellStart"/>
+      <w:r>
+        <w:t>ShapeTwoD</w:t>
+      </w:r>
+      <w:proofErr w:type="spellEnd"/>
+      <w:r>
+        <w:t xml:space="preserve"> type directly.</w:t>
       </w:r>
     </w:p>
     <w:p/>
@@ -2582,9 +2664,11 @@
       <w:pPr>
         <w:pStyle w:val="Heading2"/>
       </w:pPr>
+      <w:proofErr w:type="spellStart"/>
       <w:r>
         <w:t>Unique_ptr</w:t>
       </w:r>
+      <w:proofErr w:type="spellEnd"/>
     </w:p>
     <w:p>
       <w:r>
@@ -2594,7 +2678,15 @@
         <w:t>pointers!</w:t>
       </w:r>
       <w:r>
-        <w:t xml:space="preserve"> It’s basically a pointer pointer but used with vectors. </w:t>
+        <w:t xml:space="preserve"> It’s basically a pointer </w:t>
+      </w:r>
+      <w:proofErr w:type="spellStart"/>
+      <w:r>
+        <w:t>pointer</w:t>
+      </w:r>
+      <w:proofErr w:type="spellEnd"/>
+      <w:r>
+        <w:t xml:space="preserve"> but used with vectors. </w:t>
       </w:r>
     </w:p>
     <w:p>
@@ -2602,10 +2694,8 @@
         <w:pStyle w:val="Heading2"/>
       </w:pPr>
       <w:r>
-        <w:t>static variable</w:t>
-      </w:r>
-      <w:r>
-        <w:t xml:space="preserve"> vs static function vs static variables in a class </w:t>
+        <w:lastRenderedPageBreak/>
+        <w:t xml:space="preserve">static variable vs static function vs static variables in a class </w:t>
       </w:r>
     </w:p>
     <w:p>
@@ -2615,7 +2705,6 @@
     </w:p>
     <w:p>
       <w:r>
-        <w:lastRenderedPageBreak/>
         <w:t xml:space="preserve">Meanwhile, when used while declaring a function, </w:t>
       </w:r>
       <w:r>
@@ -2633,41 +2722,151 @@
         <w:t>.</w:t>
       </w:r>
     </w:p>
+    <w:p>
+      <w:r>
+        <w:t>Apparently when static is used correctly, it can save memory and optimise performance</w:t>
+      </w:r>
+      <w:r>
+        <w:t xml:space="preserve"> but upon further reading, it seems modern compilers can optimise the code in the background already thus making the use of static to save memory a bit redundant.</w:t>
+      </w:r>
+    </w:p>
+    <w:p>
+      <w:pPr>
+        <w:pStyle w:val="Heading2"/>
+      </w:pPr>
+      <w:r>
+        <w:t>ternary conditional operator</w:t>
+      </w:r>
+    </w:p>
+    <w:p>
+      <w:r>
+        <w:t xml:space="preserve">basically </w:t>
+      </w:r>
+      <w:proofErr w:type="gramStart"/>
+      <w:r>
+        <w:t>the ?</w:t>
+      </w:r>
+      <w:proofErr w:type="gramEnd"/>
+      <w:r>
+        <w:t xml:space="preserve"> operator. It’s a quick way to write an if statement in a single line. I would not use often since it is not very easily readable but it is useful in my assignment because it made the </w:t>
+      </w:r>
+      <w:proofErr w:type="spellStart"/>
+      <w:proofErr w:type="gramStart"/>
+      <w:r>
+        <w:t>compareShapesByArea</w:t>
+      </w:r>
+      <w:proofErr w:type="spellEnd"/>
+      <w:r>
+        <w:t>(</w:t>
+      </w:r>
+      <w:proofErr w:type="gramEnd"/>
+      <w:r>
+        <w:t>) function much cleaner. And the whole purpose of creating this function was to make my code cleaner.</w:t>
+      </w:r>
+    </w:p>
+    <w:p>
+      <w:r>
+        <w:t>The syntax is</w:t>
+      </w:r>
+    </w:p>
+    <w:p>
+      <w:r>
+        <w:t xml:space="preserve">return </w:t>
+      </w:r>
+      <w:proofErr w:type="gramStart"/>
+      <w:r>
+        <w:t>value</w:t>
+      </w:r>
+      <w:r>
+        <w:t xml:space="preserve"> ?</w:t>
+      </w:r>
+      <w:proofErr w:type="gramEnd"/>
+      <w:r>
+        <w:t xml:space="preserve"> (</w:t>
+      </w:r>
+      <w:r>
+        <w:t>A &lt; B</w:t>
+      </w:r>
+      <w:proofErr w:type="gramStart"/>
+      <w:r>
+        <w:t>) :</w:t>
+      </w:r>
+      <w:proofErr w:type="gramEnd"/>
+      <w:r>
+        <w:t xml:space="preserve"> (</w:t>
+      </w:r>
+      <w:r>
+        <w:t>A</w:t>
+      </w:r>
+      <w:r>
+        <w:t xml:space="preserve">&gt; </w:t>
+      </w:r>
+      <w:r>
+        <w:t>B</w:t>
+      </w:r>
+      <w:r>
+        <w:t>);</w:t>
+      </w:r>
+    </w:p>
+    <w:p>
+      <w:r>
+        <w:t xml:space="preserve">If value is true, it will return the expression on the left of </w:t>
+      </w:r>
+      <w:proofErr w:type="gramStart"/>
+      <w:r>
+        <w:t>the :</w:t>
+      </w:r>
+      <w:proofErr w:type="gramEnd"/>
+      <w:r>
+        <w:t xml:space="preserve"> . if value is false, it will return the expression on the right of </w:t>
+      </w:r>
+      <w:proofErr w:type="gramStart"/>
+      <w:r>
+        <w:t>the :</w:t>
+      </w:r>
+      <w:proofErr w:type="gramEnd"/>
+      <w:r>
+        <w:t xml:space="preserve"> .</w:t>
+      </w:r>
+    </w:p>
+    <w:p>
+      <w:pPr>
+        <w:pStyle w:val="Heading1"/>
+      </w:pPr>
+      <w:bookmarkStart w:id="9" w:name="_Toc157412907"/>
+      <w:r>
+        <w:t>Thoughts and reflections</w:t>
+      </w:r>
+      <w:bookmarkEnd w:id="9"/>
+    </w:p>
+    <w:p>
+      <w:pPr>
+        <w:pStyle w:val="Heading2"/>
+      </w:pPr>
+      <w:r>
+        <w:t>Purpose?</w:t>
+      </w:r>
+    </w:p>
+    <w:p>
+      <w:r>
+        <w:t xml:space="preserve"> </w:t>
+      </w:r>
+      <w:r>
+        <w:t xml:space="preserve">What is the purpose of function overriding and polymorphism? Perhaps for optimising games code for more fps? This feature of OOP seems so specific and niche I can’t foresee myself using this feature often unless I have a specific problem that requires it. </w:t>
+      </w:r>
+    </w:p>
     <w:p/>
     <w:p>
-      <w:r>
-        <w:t>Apparently when static is used correctly, it can save memory and optimise performance</w:t>
-      </w:r>
-      <w:r>
-        <w:t xml:space="preserve"> but upon further reading, it seems modern compilers can optimise the code in the background already thus making the use of static to save memory a bit redundant.</w:t>
-      </w:r>
-      <w:bookmarkStart w:id="8" w:name="_GoBack"/>
-      <w:bookmarkEnd w:id="8"/>
-    </w:p>
-    <w:p>
-      <w:pPr>
-        <w:pStyle w:val="Heading1"/>
-      </w:pPr>
-      <w:bookmarkStart w:id="9" w:name="_Toc157412907"/>
-      <w:r>
-        <w:t>Thoughts and reflections</w:t>
-      </w:r>
-      <w:bookmarkEnd w:id="9"/>
-    </w:p>
-    <w:p>
       <w:pPr>
         <w:pStyle w:val="Heading2"/>
       </w:pPr>
       <w:r>
-        <w:t>Purpose?</w:t>
-      </w:r>
-    </w:p>
-    <w:p>
-      <w:r>
-        <w:t xml:space="preserve"> </w:t>
-      </w:r>
-      <w:r>
-        <w:t xml:space="preserve">What is the purpose of function overriding and polymorphism? Perhaps for optimising games code for more fps? This feature of OOP seems so specific and niche I can’t foresee myself using this feature often unless I have a specific problem that requires it. </w:t>
+        <w:t>Assignment difficulty</w:t>
+      </w:r>
+    </w:p>
+    <w:p>
+      <w:r>
+        <w:t>I don’t even need to hide this, I relied on online sources EXTENSIVELY for all logic. I could apply what I had learnt about classes, inheritance and polymorphism in class, however logic for is point in shape, is point on shape, and all the other logic for cross, these were extremely difficult to create on my own. Moreover, this goal of this assignment is to test understanding of classes and polymorphism so why is the logic segment so difficult? The goal is not to test algorithms and maths right? I don’t even understand some of the algorithms I used. I treated them like a black box.</w:t>
       </w:r>
     </w:p>
     <w:sectPr>
@@ -2728,7 +2927,7 @@
       <w:rPr>
         <w:noProof/>
       </w:rPr>
-      <w:t>5</w:t>
+      <w:t>4</w:t>
     </w:r>
     <w:r>
       <w:rPr>
@@ -3973,7 +4172,7 @@
 </file>
 
 <file path=customXml/itemProps1.xml><?xml version="1.0" encoding="utf-8"?>
-<ds:datastoreItem xmlns:ds="http://schemas.openxmlformats.org/officeDocument/2006/customXml" ds:itemID="{EA157ED8-D0A5-46CE-9619-24AFA236F4A5}">
+<ds:datastoreItem xmlns:ds="http://schemas.openxmlformats.org/officeDocument/2006/customXml" ds:itemID="{83F0A9BA-8561-4A09-8D1A-2FD6FC50EA54}">
   <ds:schemaRefs>
     <ds:schemaRef ds:uri="http://schemas.openxmlformats.org/officeDocument/2006/bibliography"/>
   </ds:schemaRefs>

</xml_diff>